<commit_message>
Yep, Token-Refreshment Works Well...
</commit_message>
<xml_diff>
--- a/module-describe/Architecture-Design/Architecture-Design.docx
+++ b/module-describe/Architecture-Design/Architecture-Design.docx
@@ -504,15 +504,36 @@
               <w:t xml:space="preserve"> </w:t>
             </w:r>
             <w:r>
-              <w:t xml:space="preserve">databases and all other application’s database will have some common database structure which will be </w:t>
+              <w:t xml:space="preserve">databases and all other application’s database will have some common database structure which will </w:t>
+            </w:r>
+            <w:proofErr w:type="gramStart"/>
+            <w:r>
+              <w:t xml:space="preserve">be </w:t>
             </w:r>
             <w:r>
               <w:rPr>
                 <w:b/>
                 <w:bCs/>
               </w:rPr>
-              <w:t>:bend-library:domain</w:t>
-            </w:r>
+              <w:t>:</w:t>
+            </w:r>
+            <w:proofErr w:type="spellStart"/>
+            <w:r>
+              <w:rPr>
+                <w:b/>
+                <w:bCs/>
+              </w:rPr>
+              <w:t>bend</w:t>
+            </w:r>
+            <w:proofErr w:type="gramEnd"/>
+            <w:r>
+              <w:rPr>
+                <w:b/>
+                <w:bCs/>
+              </w:rPr>
+              <w:t>-library:domain</w:t>
+            </w:r>
+            <w:proofErr w:type="spellEnd"/>
             <w:r>
               <w:rPr>
                 <w:b/>
@@ -855,8 +876,13 @@
                                   <w:pPr>
                                     <w:jc w:val="center"/>
                                   </w:pPr>
-                                  <w:r>
-                                    <w:t>:bend-library</w:t>
+                                  <w:proofErr w:type="gramStart"/>
+                                  <w:r>
+                                    <w:t>:bend</w:t>
+                                  </w:r>
+                                  <w:proofErr w:type="gramEnd"/>
+                                  <w:r>
+                                    <w:t>-library</w:t>
                                   </w:r>
                                   <w:r>
                                     <w:br/>
@@ -892,8 +918,13 @@
                             <w:pPr>
                               <w:jc w:val="center"/>
                             </w:pPr>
-                            <w:r>
-                              <w:t>:bend-library</w:t>
+                            <w:proofErr w:type="gramStart"/>
+                            <w:r>
+                              <w:t>:bend</w:t>
+                            </w:r>
+                            <w:proofErr w:type="gramEnd"/>
+                            <w:r>
+                              <w:t>-library</w:t>
                             </w:r>
                             <w:r>
                               <w:br/>
@@ -964,7 +995,15 @@
                                     <w:jc w:val="center"/>
                                   </w:pPr>
                                   <w:r>
-                                    <w:t>Other Business Related domains.</w:t>
+                                    <w:t xml:space="preserve">Other </w:t>
+                                  </w:r>
+                                  <w:proofErr w:type="gramStart"/>
+                                  <w:r>
+                                    <w:t>Business Related</w:t>
+                                  </w:r>
+                                  <w:proofErr w:type="gramEnd"/>
+                                  <w:r>
+                                    <w:t xml:space="preserve"> domains.</w:t>
                                   </w:r>
                                 </w:p>
                               </w:txbxContent>
@@ -997,7 +1036,15 @@
                               <w:jc w:val="center"/>
                             </w:pPr>
                             <w:r>
-                              <w:t>Other Business Related domains.</w:t>
+                              <w:t xml:space="preserve">Other </w:t>
+                            </w:r>
+                            <w:proofErr w:type="gramStart"/>
+                            <w:r>
+                              <w:t>Business Related</w:t>
+                            </w:r>
+                            <w:proofErr w:type="gramEnd"/>
+                            <w:r>
+                              <w:t xml:space="preserve"> domains.</w:t>
                             </w:r>
                           </w:p>
                         </w:txbxContent>
@@ -1200,7 +1247,15 @@
                                     <w:jc w:val="center"/>
                                   </w:pPr>
                                   <w:r>
-                                    <w:t>Other Business Related domains.</w:t>
+                                    <w:t xml:space="preserve">Other </w:t>
+                                  </w:r>
+                                  <w:proofErr w:type="gramStart"/>
+                                  <w:r>
+                                    <w:t>Business Related</w:t>
+                                  </w:r>
+                                  <w:proofErr w:type="gramEnd"/>
+                                  <w:r>
+                                    <w:t xml:space="preserve"> domains.</w:t>
                                   </w:r>
                                 </w:p>
                               </w:txbxContent>
@@ -1233,7 +1288,15 @@
                               <w:jc w:val="center"/>
                             </w:pPr>
                             <w:r>
-                              <w:t>Other Business Related domains.</w:t>
+                              <w:t xml:space="preserve">Other </w:t>
+                            </w:r>
+                            <w:proofErr w:type="gramStart"/>
+                            <w:r>
+                              <w:t>Business Related</w:t>
+                            </w:r>
+                            <w:proofErr w:type="gramEnd"/>
+                            <w:r>
+                              <w:t xml:space="preserve"> domains.</w:t>
                             </w:r>
                           </w:p>
                         </w:txbxContent>
@@ -1299,8 +1362,13 @@
                                   <w:pPr>
                                     <w:jc w:val="center"/>
                                   </w:pPr>
-                                  <w:r>
-                                    <w:t>:bend-library</w:t>
+                                  <w:proofErr w:type="gramStart"/>
+                                  <w:r>
+                                    <w:t>:bend</w:t>
+                                  </w:r>
+                                  <w:proofErr w:type="gramEnd"/>
+                                  <w:r>
+                                    <w:t>-library</w:t>
                                   </w:r>
                                   <w:r>
                                     <w:br/>
@@ -1336,8 +1404,13 @@
                             <w:pPr>
                               <w:jc w:val="center"/>
                             </w:pPr>
-                            <w:r>
-                              <w:t>:bend-library</w:t>
+                            <w:proofErr w:type="gramStart"/>
+                            <w:r>
+                              <w:t>:bend</w:t>
+                            </w:r>
+                            <w:proofErr w:type="gramEnd"/>
+                            <w:r>
+                              <w:t>-library</w:t>
                             </w:r>
                             <w:r>
                               <w:br/>
@@ -1525,6 +1598,7 @@
                                       <w:bCs/>
                                     </w:rPr>
                                   </w:pPr>
+                                  <w:proofErr w:type="spellStart"/>
                                   <w:r>
                                     <w:rPr>
                                       <w:b/>
@@ -1532,6 +1606,7 @@
                                     </w:rPr>
                                     <w:t>Ficket</w:t>
                                   </w:r>
+                                  <w:proofErr w:type="spellEnd"/>
                                 </w:p>
                               </w:txbxContent>
                             </wps:txbx>
@@ -1566,6 +1641,7 @@
                                 <w:bCs/>
                               </w:rPr>
                             </w:pPr>
+                            <w:proofErr w:type="spellStart"/>
                             <w:r>
                               <w:rPr>
                                 <w:b/>
@@ -1573,6 +1649,7 @@
                               </w:rPr>
                               <w:t>Ficket</w:t>
                             </w:r>
+                            <w:proofErr w:type="spellEnd"/>
                           </w:p>
                         </w:txbxContent>
                       </v:textbox>
@@ -1638,7 +1715,15 @@
                                     <w:jc w:val="center"/>
                                   </w:pPr>
                                   <w:r>
-                                    <w:t>Other Business Related domains.</w:t>
+                                    <w:t xml:space="preserve">Other </w:t>
+                                  </w:r>
+                                  <w:proofErr w:type="gramStart"/>
+                                  <w:r>
+                                    <w:t>Business Related</w:t>
+                                  </w:r>
+                                  <w:proofErr w:type="gramEnd"/>
+                                  <w:r>
+                                    <w:t xml:space="preserve"> domains.</w:t>
                                   </w:r>
                                 </w:p>
                               </w:txbxContent>
@@ -1671,7 +1756,15 @@
                               <w:jc w:val="center"/>
                             </w:pPr>
                             <w:r>
-                              <w:t>Other Business Related domains.</w:t>
+                              <w:t xml:space="preserve">Other </w:t>
+                            </w:r>
+                            <w:proofErr w:type="gramStart"/>
+                            <w:r>
+                              <w:t>Business Related</w:t>
+                            </w:r>
+                            <w:proofErr w:type="gramEnd"/>
+                            <w:r>
+                              <w:t xml:space="preserve"> domains.</w:t>
                             </w:r>
                           </w:p>
                         </w:txbxContent>
@@ -1737,8 +1830,13 @@
                                   <w:pPr>
                                     <w:jc w:val="center"/>
                                   </w:pPr>
-                                  <w:r>
-                                    <w:t>:bend-library</w:t>
+                                  <w:proofErr w:type="gramStart"/>
+                                  <w:r>
+                                    <w:t>:bend</w:t>
+                                  </w:r>
+                                  <w:proofErr w:type="gramEnd"/>
+                                  <w:r>
+                                    <w:t>-library</w:t>
                                   </w:r>
                                   <w:r>
                                     <w:br/>
@@ -1774,8 +1872,13 @@
                             <w:pPr>
                               <w:jc w:val="center"/>
                             </w:pPr>
-                            <w:r>
-                              <w:t>:bend-library</w:t>
+                            <w:proofErr w:type="gramStart"/>
+                            <w:r>
+                              <w:t>:bend</w:t>
+                            </w:r>
+                            <w:proofErr w:type="gramEnd"/>
+                            <w:r>
+                              <w:t>-library</w:t>
                             </w:r>
                             <w:r>
                               <w:br/>
@@ -1913,7 +2016,17 @@
                                     <w:jc w:val="center"/>
                                   </w:pPr>
                                   <w:r>
-                                    <w:t>Cluster database configuration’s of each and every application.</w:t>
+                                    <w:t xml:space="preserve">Cluster database </w:t>
+                                  </w:r>
+                                  <w:proofErr w:type="spellStart"/>
+                                  <w:proofErr w:type="gramStart"/>
+                                  <w:r>
+                                    <w:t>configuration’s</w:t>
+                                  </w:r>
+                                  <w:proofErr w:type="spellEnd"/>
+                                  <w:proofErr w:type="gramEnd"/>
+                                  <w:r>
+                                    <w:t xml:space="preserve"> of each and every application.</w:t>
                                   </w:r>
                                 </w:p>
                               </w:txbxContent>
@@ -1951,7 +2064,17 @@
                               <w:jc w:val="center"/>
                             </w:pPr>
                             <w:r>
-                              <w:t>Cluster database configuration’s of each and every application.</w:t>
+                              <w:t xml:space="preserve">Cluster database </w:t>
+                            </w:r>
+                            <w:proofErr w:type="spellStart"/>
+                            <w:proofErr w:type="gramStart"/>
+                            <w:r>
+                              <w:t>configuration’s</w:t>
+                            </w:r>
+                            <w:proofErr w:type="spellEnd"/>
+                            <w:proofErr w:type="gramEnd"/>
+                            <w:r>
+                              <w:t xml:space="preserve"> of each and every application.</w:t>
                             </w:r>
                           </w:p>
                         </w:txbxContent>
@@ -2064,6 +2187,7 @@
               <w:rPr>
                 <w:b/>
                 <w:bCs/>
+                <w:noProof/>
               </w:rPr>
               <mc:AlternateContent>
                 <mc:Choice Requires="wps">
@@ -2137,6 +2261,7 @@
               <w:rPr>
                 <w:b/>
                 <w:bCs/>
+                <w:noProof/>
               </w:rPr>
               <mc:AlternateContent>
                 <mc:Choice Requires="wps">
@@ -2212,14 +2337,42 @@
               <w:t xml:space="preserve">Here </w:t>
             </w:r>
             <w:r>
-              <w:t xml:space="preserve">You see that all business application modules contains their standalone database model and all database model extends a common domain patterns which is </w:t>
+              <w:t xml:space="preserve">You see that all business application modules contains their standalone database model and all database model extends a common domain patterns which </w:t>
+            </w:r>
+            <w:proofErr w:type="gramStart"/>
+            <w:r>
+              <w:t xml:space="preserve">is </w:t>
             </w:r>
             <w:r>
               <w:rPr>
                 <w:b/>
                 <w:bCs/>
               </w:rPr>
-              <w:t xml:space="preserve">:bend-library:domain </w:t>
+              <w:t>:</w:t>
+            </w:r>
+            <w:proofErr w:type="spellStart"/>
+            <w:r>
+              <w:rPr>
+                <w:b/>
+                <w:bCs/>
+              </w:rPr>
+              <w:t>bend</w:t>
+            </w:r>
+            <w:proofErr w:type="gramEnd"/>
+            <w:r>
+              <w:rPr>
+                <w:b/>
+                <w:bCs/>
+              </w:rPr>
+              <w:t>-library:domain</w:t>
+            </w:r>
+            <w:proofErr w:type="spellEnd"/>
+            <w:r>
+              <w:rPr>
+                <w:b/>
+                <w:bCs/>
+              </w:rPr>
+              <w:t xml:space="preserve"> </w:t>
             </w:r>
             <w:r>
               <w:t>It’s the base domain system for all domains.</w:t>
@@ -2265,6 +2418,7 @@
             <w:r>
               <w:t>Bend-platform-main-database and all of cluster-database :</w:t>
             </w:r>
+            <w:proofErr w:type="spellStart"/>
             <w:r>
               <w:rPr>
                 <w:b/>
@@ -2277,7 +2431,15 @@
                 <w:b/>
                 <w:bCs/>
               </w:rPr>
-              <w:t xml:space="preserve">-library:domain </w:t>
+              <w:t>-library:domain</w:t>
+            </w:r>
+            <w:proofErr w:type="spellEnd"/>
+            <w:r>
+              <w:rPr>
+                <w:b/>
+                <w:bCs/>
+              </w:rPr>
+              <w:t xml:space="preserve"> </w:t>
             </w:r>
             <w:r>
               <w:t xml:space="preserve">part’s as well and </w:t>
@@ -2386,7 +2548,27 @@
                                       <w:sz w:val="40"/>
                                       <w:szCs w:val="40"/>
                                     </w:rPr>
-                                    <w:t>Here Suppose we have the UI for Ficket.</w:t>
+                                    <w:t xml:space="preserve">Here Suppose we have the UI for </w:t>
+                                  </w:r>
+                                  <w:proofErr w:type="spellStart"/>
+                                  <w:r>
+                                    <w:rPr>
+                                      <w:b/>
+                                      <w:bCs/>
+                                      <w:sz w:val="40"/>
+                                      <w:szCs w:val="40"/>
+                                    </w:rPr>
+                                    <w:t>Ficket</w:t>
+                                  </w:r>
+                                  <w:proofErr w:type="spellEnd"/>
+                                  <w:r>
+                                    <w:rPr>
+                                      <w:b/>
+                                      <w:bCs/>
+                                      <w:sz w:val="40"/>
+                                      <w:szCs w:val="40"/>
+                                    </w:rPr>
+                                    <w:t>.</w:t>
                                   </w:r>
                                   <w:r>
                                     <w:rPr>
@@ -2407,6 +2589,7 @@
                                   <w:r>
                                     <w:t xml:space="preserve">In This UI portion it only deals with </w:t>
                                   </w:r>
+                                  <w:proofErr w:type="spellStart"/>
                                   <w:r>
                                     <w:rPr>
                                       <w:b/>
@@ -2414,6 +2597,7 @@
                                     </w:rPr>
                                     <w:t>Ficket</w:t>
                                   </w:r>
+                                  <w:proofErr w:type="spellEnd"/>
                                   <w:r>
                                     <w:rPr>
                                       <w:b/>
@@ -2464,7 +2648,15 @@
                                     <w:t xml:space="preserve">JWT </w:t>
                                   </w:r>
                                   <w:r>
-                                    <w:t xml:space="preserve">like evidensia-kantell I did there and bypass the </w:t>
+                                    <w:t xml:space="preserve">like </w:t>
+                                  </w:r>
+                                  <w:proofErr w:type="spellStart"/>
+                                  <w:r>
+                                    <w:t>evidensia-kantell</w:t>
+                                  </w:r>
+                                  <w:proofErr w:type="spellEnd"/>
+                                  <w:r>
+                                    <w:t xml:space="preserve"> I did there and bypass the </w:t>
                                   </w:r>
                                   <w:r>
                                     <w:rPr>
@@ -2556,7 +2748,24 @@
                                     <w:t xml:space="preserve">1 </w:t>
                                   </w:r>
                                   <w:r>
-                                    <w:t xml:space="preserve">app for doing &amp; managing the common administrating tasks by database and </w:t>
+                                    <w:t xml:space="preserve">app for doing &amp; managing the common administrating tasks by </w:t>
+                                  </w:r>
+                                  <w:r>
+                                    <w:rPr>
+                                      <w:b/>
+                                      <w:bCs/>
+                                    </w:rPr>
+                                    <w:t xml:space="preserve">routing </w:t>
+                                  </w:r>
+                                  <w:r>
+                                    <w:rPr>
+                                      <w:b/>
+                                      <w:bCs/>
+                                    </w:rPr>
+                                    <w:t>database</w:t>
+                                  </w:r>
+                                  <w:r>
+                                    <w:t xml:space="preserve"> and </w:t>
                                   </w:r>
                                   <w:r>
                                     <w:rPr>
@@ -2566,8 +2775,18 @@
                                     <w:t xml:space="preserve">JWT </w:t>
                                   </w:r>
                                   <w:r>
-                                    <w:t>token sharing..</w:t>
-                                  </w:r>
+                                    <w:t xml:space="preserve">token </w:t>
+                                  </w:r>
+                                  <w:proofErr w:type="gramStart"/>
+                                  <w:r>
+                                    <w:t>shari</w:t>
+                                  </w:r>
+                                  <w:bookmarkStart w:id="0" w:name="_GoBack"/>
+                                  <w:bookmarkEnd w:id="0"/>
+                                  <w:r>
+                                    <w:t>ng..</w:t>
+                                  </w:r>
+                                  <w:proofErr w:type="gramEnd"/>
                                 </w:p>
                               </w:txbxContent>
                             </wps:txbx>
@@ -2633,7 +2852,27 @@
                                 <w:sz w:val="40"/>
                                 <w:szCs w:val="40"/>
                               </w:rPr>
-                              <w:t>Here Suppose we have the UI for Ficket.</w:t>
+                              <w:t xml:space="preserve">Here Suppose we have the UI for </w:t>
+                            </w:r>
+                            <w:proofErr w:type="spellStart"/>
+                            <w:r>
+                              <w:rPr>
+                                <w:b/>
+                                <w:bCs/>
+                                <w:sz w:val="40"/>
+                                <w:szCs w:val="40"/>
+                              </w:rPr>
+                              <w:t>Ficket</w:t>
+                            </w:r>
+                            <w:proofErr w:type="spellEnd"/>
+                            <w:r>
+                              <w:rPr>
+                                <w:b/>
+                                <w:bCs/>
+                                <w:sz w:val="40"/>
+                                <w:szCs w:val="40"/>
+                              </w:rPr>
+                              <w:t>.</w:t>
                             </w:r>
                             <w:r>
                               <w:rPr>
@@ -2654,6 +2893,7 @@
                             <w:r>
                               <w:t xml:space="preserve">In This UI portion it only deals with </w:t>
                             </w:r>
+                            <w:proofErr w:type="spellStart"/>
                             <w:r>
                               <w:rPr>
                                 <w:b/>
@@ -2661,6 +2901,7 @@
                               </w:rPr>
                               <w:t>Ficket</w:t>
                             </w:r>
+                            <w:proofErr w:type="spellEnd"/>
                             <w:r>
                               <w:rPr>
                                 <w:b/>
@@ -2711,7 +2952,15 @@
                               <w:t xml:space="preserve">JWT </w:t>
                             </w:r>
                             <w:r>
-                              <w:t xml:space="preserve">like evidensia-kantell I did there and bypass the </w:t>
+                              <w:t xml:space="preserve">like </w:t>
+                            </w:r>
+                            <w:proofErr w:type="spellStart"/>
+                            <w:r>
+                              <w:t>evidensia-kantell</w:t>
+                            </w:r>
+                            <w:proofErr w:type="spellEnd"/>
+                            <w:r>
+                              <w:t xml:space="preserve"> I did there and bypass the </w:t>
                             </w:r>
                             <w:r>
                               <w:rPr>
@@ -2803,7 +3052,24 @@
                               <w:t xml:space="preserve">1 </w:t>
                             </w:r>
                             <w:r>
-                              <w:t xml:space="preserve">app for doing &amp; managing the common administrating tasks by database and </w:t>
+                              <w:t xml:space="preserve">app for doing &amp; managing the common administrating tasks by </w:t>
+                            </w:r>
+                            <w:r>
+                              <w:rPr>
+                                <w:b/>
+                                <w:bCs/>
+                              </w:rPr>
+                              <w:t xml:space="preserve">routing </w:t>
+                            </w:r>
+                            <w:r>
+                              <w:rPr>
+                                <w:b/>
+                                <w:bCs/>
+                              </w:rPr>
+                              <w:t>database</w:t>
+                            </w:r>
+                            <w:r>
+                              <w:t xml:space="preserve"> and </w:t>
                             </w:r>
                             <w:r>
                               <w:rPr>
@@ -2813,8 +3079,18 @@
                               <w:t xml:space="preserve">JWT </w:t>
                             </w:r>
                             <w:r>
-                              <w:t>token sharing..</w:t>
-                            </w:r>
+                              <w:t xml:space="preserve">token </w:t>
+                            </w:r>
+                            <w:proofErr w:type="gramStart"/>
+                            <w:r>
+                              <w:t>shari</w:t>
+                            </w:r>
+                            <w:bookmarkStart w:id="1" w:name="_GoBack"/>
+                            <w:bookmarkEnd w:id="1"/>
+                            <w:r>
+                              <w:t>ng..</w:t>
+                            </w:r>
+                            <w:proofErr w:type="gramEnd"/>
                           </w:p>
                         </w:txbxContent>
                       </v:textbox>
@@ -3127,8 +3403,17 @@
                                       <w:sz w:val="20"/>
                                       <w:szCs w:val="20"/>
                                     </w:rPr>
-                                    <w:t>… etc</w:t>
-                                  </w:r>
+                                    <w:t xml:space="preserve">… </w:t>
+                                  </w:r>
+                                  <w:proofErr w:type="spellStart"/>
+                                  <w:r>
+                                    <w:rPr>
+                                      <w:sz w:val="20"/>
+                                      <w:szCs w:val="20"/>
+                                    </w:rPr>
+                                    <w:t>etc</w:t>
+                                  </w:r>
+                                  <w:proofErr w:type="spellEnd"/>
                                 </w:p>
                               </w:txbxContent>
                             </wps:txbx>
@@ -3163,8 +3448,17 @@
                                 <w:sz w:val="20"/>
                                 <w:szCs w:val="20"/>
                               </w:rPr>
-                              <w:t>… etc</w:t>
-                            </w:r>
+                              <w:t xml:space="preserve">… </w:t>
+                            </w:r>
+                            <w:proofErr w:type="spellStart"/>
+                            <w:r>
+                              <w:rPr>
+                                <w:sz w:val="20"/>
+                                <w:szCs w:val="20"/>
+                              </w:rPr>
+                              <w:t>etc</w:t>
+                            </w:r>
+                            <w:proofErr w:type="spellEnd"/>
                           </w:p>
                         </w:txbxContent>
                       </v:textbox>
@@ -3341,6 +3635,7 @@
                                       <w:szCs w:val="18"/>
                                     </w:rPr>
                                   </w:pPr>
+                                  <w:proofErr w:type="spellStart"/>
                                   <w:r>
                                     <w:rPr>
                                       <w:sz w:val="18"/>
@@ -3348,6 +3643,7 @@
                                     </w:rPr>
                                     <w:t>Ficket</w:t>
                                   </w:r>
+                                  <w:proofErr w:type="spellEnd"/>
                                 </w:p>
                               </w:txbxContent>
                             </wps:txbx>
@@ -3376,6 +3672,7 @@
                                 <w:szCs w:val="18"/>
                               </w:rPr>
                             </w:pPr>
+                            <w:proofErr w:type="spellStart"/>
                             <w:r>
                               <w:rPr>
                                 <w:sz w:val="18"/>
@@ -3383,6 +3680,7 @@
                               </w:rPr>
                               <w:t>Ficket</w:t>
                             </w:r>
+                            <w:proofErr w:type="spellEnd"/>
                           </w:p>
                         </w:txbxContent>
                       </v:textbox>
@@ -3473,8 +3771,6 @@
                                     </w:rPr>
                                     <w:t>Bend-main-app</w:t>
                                   </w:r>
-                                  <w:bookmarkStart w:id="0" w:name="_GoBack"/>
-                                  <w:bookmarkEnd w:id="0"/>
                                 </w:p>
                               </w:txbxContent>
                             </wps:txbx>
@@ -3526,8 +3822,6 @@
                               </w:rPr>
                               <w:t>Bend-main-app</w:t>
                             </w:r>
-                            <w:bookmarkStart w:id="1" w:name="_GoBack"/>
-                            <w:bookmarkEnd w:id="1"/>
                           </w:p>
                         </w:txbxContent>
                       </v:textbox>
@@ -3593,7 +3887,23 @@
     </w:p>
     <w:p>
       <w:r>
-        <w:t>Cluster: A Cluster is the information of various database connection and it’s associated jpa properties.</w:t>
+        <w:t xml:space="preserve">Cluster: A Cluster is the information of various database connection and </w:t>
+      </w:r>
+      <w:proofErr w:type="spellStart"/>
+      <w:r>
+        <w:t>it’s</w:t>
+      </w:r>
+      <w:proofErr w:type="spellEnd"/>
+      <w:r>
+        <w:t xml:space="preserve"> associated </w:t>
+      </w:r>
+      <w:proofErr w:type="spellStart"/>
+      <w:r>
+        <w:t>jpa</w:t>
+      </w:r>
+      <w:proofErr w:type="spellEnd"/>
+      <w:r>
+        <w:t xml:space="preserve"> properties.</w:t>
       </w:r>
       <w:r>
         <w:br/>
@@ -4537,7 +4847,7 @@
 </file>
 
 <file path=customXml/itemProps1.xml><?xml version="1.0" encoding="utf-8"?>
-<ds:datastoreItem xmlns:ds="http://schemas.openxmlformats.org/officeDocument/2006/customXml" ds:itemID="{B5098055-1554-40F8-8F7C-3481D0E9BBB9}">
+<ds:datastoreItem xmlns:ds="http://schemas.openxmlformats.org/officeDocument/2006/customXml" ds:itemID="{A45668AB-2893-4E38-A419-D67DBDE969A1}">
   <ds:schemaRefs>
     <ds:schemaRef ds:uri="http://schemas.openxmlformats.org/officeDocument/2006/bibliography"/>
   </ds:schemaRefs>

</xml_diff>

<commit_message>
UserCrud Controller has been updated.
</commit_message>
<xml_diff>
--- a/module-describe/Architecture-Design/Architecture-Design.docx
+++ b/module-describe/Architecture-Design/Architecture-Design.docx
@@ -515,25 +515,16 @@
                 <w:b/>
                 <w:bCs/>
               </w:rPr>
-              <w:t>:</w:t>
-            </w:r>
-            <w:proofErr w:type="spellStart"/>
+              <w:t>:bend</w:t>
+            </w:r>
+            <w:proofErr w:type="gramEnd"/>
             <w:r>
               <w:rPr>
                 <w:b/>
                 <w:bCs/>
               </w:rPr>
-              <w:t>bend</w:t>
-            </w:r>
-            <w:proofErr w:type="gramEnd"/>
-            <w:r>
-              <w:rPr>
-                <w:b/>
-                <w:bCs/>
-              </w:rPr>
               <w:t>-library:domain</w:t>
             </w:r>
-            <w:proofErr w:type="spellEnd"/>
             <w:r>
               <w:rPr>
                 <w:b/>
@@ -1598,7 +1589,6 @@
                                       <w:bCs/>
                                     </w:rPr>
                                   </w:pPr>
-                                  <w:proofErr w:type="spellStart"/>
                                   <w:r>
                                     <w:rPr>
                                       <w:b/>
@@ -1606,7 +1596,6 @@
                                     </w:rPr>
                                     <w:t>Ficket</w:t>
                                   </w:r>
-                                  <w:proofErr w:type="spellEnd"/>
                                 </w:p>
                               </w:txbxContent>
                             </wps:txbx>
@@ -1641,7 +1630,6 @@
                                 <w:bCs/>
                               </w:rPr>
                             </w:pPr>
-                            <w:proofErr w:type="spellStart"/>
                             <w:r>
                               <w:rPr>
                                 <w:b/>
@@ -1649,7 +1637,6 @@
                               </w:rPr>
                               <w:t>Ficket</w:t>
                             </w:r>
-                            <w:proofErr w:type="spellEnd"/>
                           </w:p>
                         </w:txbxContent>
                       </v:textbox>
@@ -2018,12 +2005,10 @@
                                   <w:r>
                                     <w:t xml:space="preserve">Cluster database </w:t>
                                   </w:r>
-                                  <w:proofErr w:type="spellStart"/>
                                   <w:proofErr w:type="gramStart"/>
                                   <w:r>
                                     <w:t>configuration’s</w:t>
                                   </w:r>
-                                  <w:proofErr w:type="spellEnd"/>
                                   <w:proofErr w:type="gramEnd"/>
                                   <w:r>
                                     <w:t xml:space="preserve"> of each and every application.</w:t>
@@ -2066,12 +2051,10 @@
                             <w:r>
                               <w:t xml:space="preserve">Cluster database </w:t>
                             </w:r>
-                            <w:proofErr w:type="spellStart"/>
                             <w:proofErr w:type="gramStart"/>
                             <w:r>
                               <w:t>configuration’s</w:t>
                             </w:r>
-                            <w:proofErr w:type="spellEnd"/>
                             <w:proofErr w:type="gramEnd"/>
                             <w:r>
                               <w:t xml:space="preserve"> of each and every application.</w:t>
@@ -2348,31 +2331,15 @@
                 <w:b/>
                 <w:bCs/>
               </w:rPr>
-              <w:t>:</w:t>
-            </w:r>
-            <w:proofErr w:type="spellStart"/>
+              <w:t>:bend</w:t>
+            </w:r>
+            <w:proofErr w:type="gramEnd"/>
             <w:r>
               <w:rPr>
                 <w:b/>
                 <w:bCs/>
               </w:rPr>
-              <w:t>bend</w:t>
-            </w:r>
-            <w:proofErr w:type="gramEnd"/>
-            <w:r>
-              <w:rPr>
-                <w:b/>
-                <w:bCs/>
-              </w:rPr>
-              <w:t>-library:domain</w:t>
-            </w:r>
-            <w:proofErr w:type="spellEnd"/>
-            <w:r>
-              <w:rPr>
-                <w:b/>
-                <w:bCs/>
-              </w:rPr>
-              <w:t xml:space="preserve"> </w:t>
+              <w:t xml:space="preserve">-library:domain </w:t>
             </w:r>
             <w:r>
               <w:t>It’s the base domain system for all domains.</w:t>
@@ -2418,7 +2385,6 @@
             <w:r>
               <w:t>Bend-platform-main-database and all of cluster-database :</w:t>
             </w:r>
-            <w:proofErr w:type="spellStart"/>
             <w:r>
               <w:rPr>
                 <w:b/>
@@ -2431,15 +2397,7 @@
                 <w:b/>
                 <w:bCs/>
               </w:rPr>
-              <w:t>-library:domain</w:t>
-            </w:r>
-            <w:proofErr w:type="spellEnd"/>
-            <w:r>
-              <w:rPr>
-                <w:b/>
-                <w:bCs/>
-              </w:rPr>
-              <w:t xml:space="preserve"> </w:t>
+              <w:t xml:space="preserve">-library:domain </w:t>
             </w:r>
             <w:r>
               <w:t xml:space="preserve">part’s as well and </w:t>
@@ -2548,27 +2506,7 @@
                                       <w:sz w:val="40"/>
                                       <w:szCs w:val="40"/>
                                     </w:rPr>
-                                    <w:t xml:space="preserve">Here Suppose we have the UI for </w:t>
-                                  </w:r>
-                                  <w:proofErr w:type="spellStart"/>
-                                  <w:r>
-                                    <w:rPr>
-                                      <w:b/>
-                                      <w:bCs/>
-                                      <w:sz w:val="40"/>
-                                      <w:szCs w:val="40"/>
-                                    </w:rPr>
-                                    <w:t>Ficket</w:t>
-                                  </w:r>
-                                  <w:proofErr w:type="spellEnd"/>
-                                  <w:r>
-                                    <w:rPr>
-                                      <w:b/>
-                                      <w:bCs/>
-                                      <w:sz w:val="40"/>
-                                      <w:szCs w:val="40"/>
-                                    </w:rPr>
-                                    <w:t>.</w:t>
+                                    <w:t>Here Suppose we have the UI for Ficket.</w:t>
                                   </w:r>
                                   <w:r>
                                     <w:rPr>
@@ -2589,7 +2527,6 @@
                                   <w:r>
                                     <w:t xml:space="preserve">In This UI portion it only deals with </w:t>
                                   </w:r>
-                                  <w:proofErr w:type="spellStart"/>
                                   <w:r>
                                     <w:rPr>
                                       <w:b/>
@@ -2597,7 +2534,6 @@
                                     </w:rPr>
                                     <w:t>Ficket</w:t>
                                   </w:r>
-                                  <w:proofErr w:type="spellEnd"/>
                                   <w:r>
                                     <w:rPr>
                                       <w:b/>
@@ -2648,15 +2584,7 @@
                                     <w:t xml:space="preserve">JWT </w:t>
                                   </w:r>
                                   <w:r>
-                                    <w:t xml:space="preserve">like </w:t>
-                                  </w:r>
-                                  <w:proofErr w:type="spellStart"/>
-                                  <w:r>
-                                    <w:t>evidensia-kantell</w:t>
-                                  </w:r>
-                                  <w:proofErr w:type="spellEnd"/>
-                                  <w:r>
-                                    <w:t xml:space="preserve"> I did there and bypass the </w:t>
+                                    <w:t xml:space="preserve">like evidensia-kantell I did there and bypass the </w:t>
                                   </w:r>
                                   <w:r>
                                     <w:rPr>
@@ -2707,8 +2635,13 @@
                                       <w:numId w:val="1"/>
                                     </w:numPr>
                                   </w:pPr>
-                                  <w:r>
-                                    <w:t xml:space="preserve">So We have total </w:t>
+                                  <w:proofErr w:type="gramStart"/>
+                                  <w:r>
+                                    <w:t>So</w:t>
+                                  </w:r>
+                                  <w:proofErr w:type="gramEnd"/>
+                                  <w:r>
+                                    <w:t xml:space="preserve"> We have total </w:t>
                                   </w:r>
                                   <w:r>
                                     <w:rPr>
@@ -2777,16 +2710,11 @@
                                   <w:r>
                                     <w:t xml:space="preserve">token </w:t>
                                   </w:r>
-                                  <w:proofErr w:type="gramStart"/>
-                                  <w:r>
-                                    <w:t>shari</w:t>
+                                  <w:r>
+                                    <w:t>sharing.</w:t>
                                   </w:r>
                                   <w:bookmarkStart w:id="0" w:name="_GoBack"/>
                                   <w:bookmarkEnd w:id="0"/>
-                                  <w:r>
-                                    <w:t>ng..</w:t>
-                                  </w:r>
-                                  <w:proofErr w:type="gramEnd"/>
                                 </w:p>
                               </w:txbxContent>
                             </wps:txbx>
@@ -2852,27 +2780,7 @@
                                 <w:sz w:val="40"/>
                                 <w:szCs w:val="40"/>
                               </w:rPr>
-                              <w:t xml:space="preserve">Here Suppose we have the UI for </w:t>
-                            </w:r>
-                            <w:proofErr w:type="spellStart"/>
-                            <w:r>
-                              <w:rPr>
-                                <w:b/>
-                                <w:bCs/>
-                                <w:sz w:val="40"/>
-                                <w:szCs w:val="40"/>
-                              </w:rPr>
-                              <w:t>Ficket</w:t>
-                            </w:r>
-                            <w:proofErr w:type="spellEnd"/>
-                            <w:r>
-                              <w:rPr>
-                                <w:b/>
-                                <w:bCs/>
-                                <w:sz w:val="40"/>
-                                <w:szCs w:val="40"/>
-                              </w:rPr>
-                              <w:t>.</w:t>
+                              <w:t>Here Suppose we have the UI for Ficket.</w:t>
                             </w:r>
                             <w:r>
                               <w:rPr>
@@ -2893,7 +2801,6 @@
                             <w:r>
                               <w:t xml:space="preserve">In This UI portion it only deals with </w:t>
                             </w:r>
-                            <w:proofErr w:type="spellStart"/>
                             <w:r>
                               <w:rPr>
                                 <w:b/>
@@ -2901,7 +2808,6 @@
                               </w:rPr>
                               <w:t>Ficket</w:t>
                             </w:r>
-                            <w:proofErr w:type="spellEnd"/>
                             <w:r>
                               <w:rPr>
                                 <w:b/>
@@ -2952,15 +2858,7 @@
                               <w:t xml:space="preserve">JWT </w:t>
                             </w:r>
                             <w:r>
-                              <w:t xml:space="preserve">like </w:t>
-                            </w:r>
-                            <w:proofErr w:type="spellStart"/>
-                            <w:r>
-                              <w:t>evidensia-kantell</w:t>
-                            </w:r>
-                            <w:proofErr w:type="spellEnd"/>
-                            <w:r>
-                              <w:t xml:space="preserve"> I did there and bypass the </w:t>
+                              <w:t xml:space="preserve">like evidensia-kantell I did there and bypass the </w:t>
                             </w:r>
                             <w:r>
                               <w:rPr>
@@ -3011,8 +2909,13 @@
                                 <w:numId w:val="1"/>
                               </w:numPr>
                             </w:pPr>
-                            <w:r>
-                              <w:t xml:space="preserve">So We have total </w:t>
+                            <w:proofErr w:type="gramStart"/>
+                            <w:r>
+                              <w:t>So</w:t>
+                            </w:r>
+                            <w:proofErr w:type="gramEnd"/>
+                            <w:r>
+                              <w:t xml:space="preserve"> We have total </w:t>
                             </w:r>
                             <w:r>
                               <w:rPr>
@@ -3081,16 +2984,11 @@
                             <w:r>
                               <w:t xml:space="preserve">token </w:t>
                             </w:r>
-                            <w:proofErr w:type="gramStart"/>
-                            <w:r>
-                              <w:t>shari</w:t>
+                            <w:r>
+                              <w:t>sharing.</w:t>
                             </w:r>
                             <w:bookmarkStart w:id="1" w:name="_GoBack"/>
                             <w:bookmarkEnd w:id="1"/>
-                            <w:r>
-                              <w:t>ng..</w:t>
-                            </w:r>
-                            <w:proofErr w:type="gramEnd"/>
                           </w:p>
                         </w:txbxContent>
                       </v:textbox>
@@ -3403,17 +3301,8 @@
                                       <w:sz w:val="20"/>
                                       <w:szCs w:val="20"/>
                                     </w:rPr>
-                                    <w:t xml:space="preserve">… </w:t>
-                                  </w:r>
-                                  <w:proofErr w:type="spellStart"/>
-                                  <w:r>
-                                    <w:rPr>
-                                      <w:sz w:val="20"/>
-                                      <w:szCs w:val="20"/>
-                                    </w:rPr>
-                                    <w:t>etc</w:t>
-                                  </w:r>
-                                  <w:proofErr w:type="spellEnd"/>
+                                    <w:t>… etc</w:t>
+                                  </w:r>
                                 </w:p>
                               </w:txbxContent>
                             </wps:txbx>
@@ -3448,17 +3337,8 @@
                                 <w:sz w:val="20"/>
                                 <w:szCs w:val="20"/>
                               </w:rPr>
-                              <w:t xml:space="preserve">… </w:t>
-                            </w:r>
-                            <w:proofErr w:type="spellStart"/>
-                            <w:r>
-                              <w:rPr>
-                                <w:sz w:val="20"/>
-                                <w:szCs w:val="20"/>
-                              </w:rPr>
-                              <w:t>etc</w:t>
-                            </w:r>
-                            <w:proofErr w:type="spellEnd"/>
+                              <w:t>… etc</w:t>
+                            </w:r>
                           </w:p>
                         </w:txbxContent>
                       </v:textbox>
@@ -3635,7 +3515,6 @@
                                       <w:szCs w:val="18"/>
                                     </w:rPr>
                                   </w:pPr>
-                                  <w:proofErr w:type="spellStart"/>
                                   <w:r>
                                     <w:rPr>
                                       <w:sz w:val="18"/>
@@ -3643,7 +3522,6 @@
                                     </w:rPr>
                                     <w:t>Ficket</w:t>
                                   </w:r>
-                                  <w:proofErr w:type="spellEnd"/>
                                 </w:p>
                               </w:txbxContent>
                             </wps:txbx>
@@ -3672,7 +3550,6 @@
                                 <w:szCs w:val="18"/>
                               </w:rPr>
                             </w:pPr>
-                            <w:proofErr w:type="spellStart"/>
                             <w:r>
                               <w:rPr>
                                 <w:sz w:val="18"/>
@@ -3680,7 +3557,6 @@
                               </w:rPr>
                               <w:t>Ficket</w:t>
                             </w:r>
-                            <w:proofErr w:type="spellEnd"/>
                           </w:p>
                         </w:txbxContent>
                       </v:textbox>
@@ -3887,23 +3763,7 @@
     </w:p>
     <w:p>
       <w:r>
-        <w:t xml:space="preserve">Cluster: A Cluster is the information of various database connection and </w:t>
-      </w:r>
-      <w:proofErr w:type="spellStart"/>
-      <w:r>
-        <w:t>it’s</w:t>
-      </w:r>
-      <w:proofErr w:type="spellEnd"/>
-      <w:r>
-        <w:t xml:space="preserve"> associated </w:t>
-      </w:r>
-      <w:proofErr w:type="spellStart"/>
-      <w:r>
-        <w:t>jpa</w:t>
-      </w:r>
-      <w:proofErr w:type="spellEnd"/>
-      <w:r>
-        <w:t xml:space="preserve"> properties.</w:t>
+        <w:t>Cluster: A Cluster is the information of various database connection and it’s associated jpa properties.</w:t>
       </w:r>
       <w:r>
         <w:br/>
@@ -4847,7 +4707,7 @@
 </file>
 
 <file path=customXml/itemProps1.xml><?xml version="1.0" encoding="utf-8"?>
-<ds:datastoreItem xmlns:ds="http://schemas.openxmlformats.org/officeDocument/2006/customXml" ds:itemID="{A45668AB-2893-4E38-A419-D67DBDE969A1}">
+<ds:datastoreItem xmlns:ds="http://schemas.openxmlformats.org/officeDocument/2006/customXml" ds:itemID="{58BA3347-A38E-4E27-A5B0-FEFDFBC00626}">
   <ds:schemaRefs>
     <ds:schemaRef ds:uri="http://schemas.openxmlformats.org/officeDocument/2006/bibliography"/>
   </ds:schemaRefs>

</xml_diff>